<commit_message>
:computer: bayesian oand regular glm
</commit_message>
<xml_diff>
--- a/manuscript/Main document_PS.docx
+++ b/manuscript/Main document_PS.docx
@@ -11,6 +11,14 @@
       </w:pPr>
       <w:bookmarkStart w:id="0" w:name="_Hlk41318704"/>
       <w:bookmarkEnd w:id="0"/>
+      <w:r>
+        <w:rPr>
+          <w:rFonts w:cs="Times New Roman" w:ascii="Times New Roman" w:hAnsi="Times New Roman"/>
+          <w:sz w:val="24"/>
+          <w:szCs w:val="24"/>
+        </w:rPr>
+        <w:t>&lt;</w:t>
+      </w:r>
       <w:r>
         <w:rPr>
           <w:rFonts w:cs="Times New Roman" w:ascii="Times New Roman" w:hAnsi="Times New Roman"/>
@@ -12863,10 +12871,10 @@
         </w:rPr>
         <w:t xml:space="preserve">Różnorodność, liczebność i bogactwo gatunkowe Aculaeta w trzech wyróżnionych stadiach sukcesyjnych. Przedstawiliśmy wartości średnie oraz 95% CI typu bootstrap. Liczba osobników została poddana transformacji logarytmicznej w celu lepszej wizualizacji różnic pomiędzy grupami. Punkty oznaczją wartości empiryczne. Litery łacińskie oznaczają wyniki testu post-hoc z poprawką Tukeya dla </w:t>
       </w:r>
-      <w:bookmarkStart w:id="7" w:name="MathJax-Span-1"/>
-      <w:bookmarkStart w:id="8" w:name="MathJax-Element-1-Frame"/>
-      <w:bookmarkStart w:id="9" w:name="MathJax-Span-3"/>
-      <w:bookmarkStart w:id="10" w:name="MathJax-Span-2"/>
+      <w:bookmarkStart w:id="7" w:name="MathJax-Span-2"/>
+      <w:bookmarkStart w:id="8" w:name="MathJax-Span-3"/>
+      <w:bookmarkStart w:id="9" w:name="MathJax-Element-1-Frame"/>
+      <w:bookmarkStart w:id="10" w:name="MathJax-Span-1"/>
       <w:bookmarkEnd w:id="7"/>
       <w:bookmarkEnd w:id="8"/>
       <w:bookmarkEnd w:id="9"/>
@@ -22005,7 +22013,7 @@
                 <wp:positionV relativeFrom="paragraph">
                   <wp:posOffset>135890</wp:posOffset>
                 </wp:positionV>
-                <wp:extent cx="4763135" cy="5078095"/>
+                <wp:extent cx="4763770" cy="5078730"/>
                 <wp:effectExtent l="0" t="0" r="0" b="0"/>
                 <wp:wrapSquare wrapText="largest"/>
                 <wp:docPr id="7" name="Frame1"/>
@@ -22016,7 +22024,7 @@
                       <wps:spPr>
                         <a:xfrm>
                           <a:off x="0" y="0"/>
-                          <a:ext cx="4762440" cy="5077440"/>
+                          <a:ext cx="4763160" cy="5078160"/>
                         </a:xfrm>
                         <a:prstGeom prst="rect">
                           <a:avLst/>
@@ -22038,14 +22046,10 @@
                             <w:pPr>
                               <w:pStyle w:val="Figure"/>
                               <w:spacing w:before="120" w:after="120"/>
-                              <w:rPr>
-                                <w:color w:val="auto"/>
-                              </w:rPr>
+                              <w:rPr/>
                             </w:pPr>
                             <w:r>
-                              <w:rPr>
-                                <w:color w:val="auto"/>
-                              </w:rPr>
+                              <w:rPr/>
                               <w:drawing>
                                 <wp:inline distT="0" distB="0" distL="0" distR="0">
                                   <wp:extent cx="4762500" cy="4762500"/>
@@ -22099,9 +22103,7 @@
                               <w:t xml:space="preserve">Figure </w:t>
                             </w:r>
                             <w:r>
-                              <w:rPr>
-                                <w:color w:val="auto"/>
-                              </w:rPr>
+                              <w:rPr/>
                               <w:fldChar w:fldCharType="begin"/>
                             </w:r>
                             <w:r>
@@ -22140,7 +22142,7 @@
           </mc:Choice>
           <mc:Fallback>
             <w:pict>
-              <v:rect id="shape_0" ID="Frame1" stroked="f" style="position:absolute;margin-left:64.75pt;margin-top:10.7pt;width:374.95pt;height:399.75pt">
+              <v:rect id="shape_0" ID="Frame1" stroked="f" style="position:absolute;margin-left:64.75pt;margin-top:10.7pt;width:375pt;height:399.8pt">
                 <w10:wrap type="square"/>
                 <v:fill o:detectmouseclick="t" on="false"/>
                 <v:stroke color="#3465a4" joinstyle="round" endcap="flat"/>
@@ -22150,14 +22152,10 @@
                       <w:pPr>
                         <w:pStyle w:val="Figure"/>
                         <w:spacing w:before="120" w:after="120"/>
-                        <w:rPr>
-                          <w:color w:val="auto"/>
-                        </w:rPr>
+                        <w:rPr/>
                       </w:pPr>
                       <w:r>
-                        <w:rPr>
-                          <w:color w:val="auto"/>
-                        </w:rPr>
+                        <w:rPr/>
                         <w:drawing>
                           <wp:inline distT="0" distB="0" distL="0" distR="0">
                             <wp:extent cx="4762500" cy="4762500"/>
@@ -22211,9 +22209,7 @@
                         <w:t xml:space="preserve">Figure </w:t>
                       </w:r>
                       <w:r>
-                        <w:rPr>
-                          <w:color w:val="auto"/>
-                        </w:rPr>
+                        <w:rPr/>
                         <w:fldChar w:fldCharType="begin"/>
                       </w:r>
                       <w:r>
@@ -22588,7 +22584,7 @@
                 <wp:positionV relativeFrom="paragraph">
                   <wp:posOffset>635</wp:posOffset>
                 </wp:positionV>
-                <wp:extent cx="5760085" cy="5829935"/>
+                <wp:extent cx="5760720" cy="5830570"/>
                 <wp:effectExtent l="0" t="0" r="0" b="0"/>
                 <wp:wrapSquare wrapText="largest"/>
                 <wp:docPr id="11" name="Frame2"/>
@@ -22599,7 +22595,7 @@
                       <wps:spPr>
                         <a:xfrm>
                           <a:off x="0" y="0"/>
-                          <a:ext cx="5759280" cy="5829480"/>
+                          <a:ext cx="5760000" cy="5829840"/>
                         </a:xfrm>
                         <a:prstGeom prst="rect">
                           <a:avLst/>
@@ -22621,14 +22617,10 @@
                             <w:pPr>
                               <w:pStyle w:val="Figure"/>
                               <w:spacing w:before="120" w:after="120"/>
-                              <w:rPr>
-                                <w:color w:val="auto"/>
-                              </w:rPr>
+                              <w:rPr/>
                             </w:pPr>
                             <w:r>
-                              <w:rPr>
-                                <w:color w:val="auto"/>
-                              </w:rPr>
+                              <w:rPr/>
                               <w:drawing>
                                 <wp:inline distT="0" distB="0" distL="0" distR="0">
                                   <wp:extent cx="5759450" cy="5113020"/>
@@ -22682,9 +22674,7 @@
                               <w:t xml:space="preserve">Figure </w:t>
                             </w:r>
                             <w:r>
-                              <w:rPr>
-                                <w:color w:val="auto"/>
-                              </w:rPr>
+                              <w:rPr/>
                               <w:fldChar w:fldCharType="begin"/>
                             </w:r>
                             <w:r>
@@ -22731,7 +22721,7 @@
           </mc:Choice>
           <mc:Fallback>
             <w:pict>
-              <v:rect id="shape_0" ID="Frame2" stroked="f" style="position:absolute;margin-left:0pt;margin-top:0.05pt;width:453.45pt;height:458.95pt;mso-position-horizontal:center">
+              <v:rect id="shape_0" ID="Frame2" stroked="f" style="position:absolute;margin-left:-0.05pt;margin-top:0.05pt;width:453.5pt;height:459pt;mso-position-horizontal:center">
                 <w10:wrap type="square"/>
                 <v:fill o:detectmouseclick="t" on="false"/>
                 <v:stroke color="#3465a4" joinstyle="round" endcap="flat"/>
@@ -22741,14 +22731,10 @@
                       <w:pPr>
                         <w:pStyle w:val="Figure"/>
                         <w:spacing w:before="120" w:after="120"/>
-                        <w:rPr>
-                          <w:color w:val="auto"/>
-                        </w:rPr>
+                        <w:rPr/>
                       </w:pPr>
                       <w:r>
-                        <w:rPr>
-                          <w:color w:val="auto"/>
-                        </w:rPr>
+                        <w:rPr/>
                         <w:drawing>
                           <wp:inline distT="0" distB="0" distL="0" distR="0">
                             <wp:extent cx="5759450" cy="5113020"/>
@@ -22802,9 +22788,7 @@
                         <w:t xml:space="preserve">Figure </w:t>
                       </w:r>
                       <w:r>
-                        <w:rPr>
-                          <w:color w:val="auto"/>
-                        </w:rPr>
+                        <w:rPr/>
                         <w:fldChar w:fldCharType="begin"/>
                       </w:r>
                       <w:r>
@@ -24192,6 +24176,65 @@
       <w:szCs w:val="24"/>
     </w:rPr>
   </w:style>
+  <w:style w:type="character" w:styleId="ListLabel34">
+    <w:name w:val="ListLabel 34"/>
+    <w:qFormat/>
+    <w:rPr>
+      <w:rFonts w:ascii="Times New Roman" w:hAnsi="Times New Roman" w:cs="Times New Roman"/>
+      <w:i/>
+      <w:iCs/>
+      <w:sz w:val="20"/>
+      <w:szCs w:val="20"/>
+      <w:shd w:fill="FFFFFF" w:val="clear"/>
+      <w:lang w:val="la"/>
+    </w:rPr>
+  </w:style>
+  <w:style w:type="character" w:styleId="ListLabel35">
+    <w:name w:val="ListLabel 35"/>
+    <w:qFormat/>
+    <w:rPr>
+      <w:rFonts w:ascii="Times New Roman" w:hAnsi="Times New Roman" w:cs="Times New Roman"/>
+      <w:i/>
+      <w:iCs/>
+      <w:sz w:val="20"/>
+      <w:szCs w:val="20"/>
+      <w:shd w:fill="FFFFFF" w:val="clear"/>
+      <w:lang w:val="la"/>
+    </w:rPr>
+  </w:style>
+  <w:style w:type="character" w:styleId="ListLabel36">
+    <w:name w:val="ListLabel 36"/>
+    <w:qFormat/>
+    <w:rPr>
+      <w:rFonts w:ascii="Times New Roman" w:hAnsi="Times New Roman" w:cs="Times New Roman"/>
+      <w:i/>
+      <w:iCs/>
+      <w:sz w:val="20"/>
+      <w:szCs w:val="20"/>
+      <w:shd w:fill="FFFFFF" w:val="clear"/>
+    </w:rPr>
+  </w:style>
+  <w:style w:type="character" w:styleId="ListLabel37">
+    <w:name w:val="ListLabel 37"/>
+    <w:qFormat/>
+    <w:rPr>
+      <w:rFonts w:ascii="Times New Roman" w:hAnsi="Times New Roman" w:cs="Times New Roman"/>
+      <w:i/>
+      <w:iCs/>
+      <w:sz w:val="20"/>
+      <w:szCs w:val="20"/>
+      <w:shd w:fill="FFFFFF" w:val="clear"/>
+    </w:rPr>
+  </w:style>
+  <w:style w:type="character" w:styleId="ListLabel38">
+    <w:name w:val="ListLabel 38"/>
+    <w:qFormat/>
+    <w:rPr>
+      <w:rFonts w:ascii="Times New Roman" w:hAnsi="Times New Roman"/>
+      <w:sz w:val="24"/>
+      <w:szCs w:val="24"/>
+    </w:rPr>
+  </w:style>
   <w:style w:type="paragraph" w:styleId="Heading">
     <w:name w:val="Heading"/>
     <w:basedOn w:val="Normal"/>
@@ -26038,11 +26081,11 @@
           </c:yVal>
           <c:smooth val="0"/>
         </c:ser>
-        <c:axId val="57664994"/>
-        <c:axId val="435139"/>
+        <c:axId val="2119061"/>
+        <c:axId val="17268450"/>
       </c:scatterChart>
       <c:valAx>
-        <c:axId val="57664994"/>
+        <c:axId val="2119061"/>
         <c:scaling>
           <c:orientation val="minMax"/>
         </c:scaling>
@@ -26109,12 +26152,12 @@
             </a:pPr>
           </a:p>
         </c:txPr>
-        <c:crossAx val="435139"/>
+        <c:crossAx val="17268450"/>
         <c:crosses val="autoZero"/>
         <c:crossBetween val="midCat"/>
       </c:valAx>
       <c:valAx>
-        <c:axId val="435139"/>
+        <c:axId val="17268450"/>
         <c:scaling>
           <c:orientation val="minMax"/>
         </c:scaling>
@@ -26190,7 +26233,7 @@
             </a:pPr>
           </a:p>
         </c:txPr>
-        <c:crossAx val="57664994"/>
+        <c:crossAx val="2119061"/>
         <c:crosses val="autoZero"/>
         <c:crossBetween val="midCat"/>
       </c:valAx>
@@ -26914,11 +26957,11 @@
           </c:yVal>
           <c:smooth val="0"/>
         </c:ser>
-        <c:axId val="17073178"/>
-        <c:axId val="83647230"/>
+        <c:axId val="53877309"/>
+        <c:axId val="14025734"/>
       </c:scatterChart>
       <c:valAx>
-        <c:axId val="17073178"/>
+        <c:axId val="53877309"/>
         <c:scaling>
           <c:orientation val="minMax"/>
         </c:scaling>
@@ -26984,12 +27027,12 @@
             </a:pPr>
           </a:p>
         </c:txPr>
-        <c:crossAx val="83647230"/>
+        <c:crossAx val="14025734"/>
         <c:crosses val="autoZero"/>
         <c:crossBetween val="midCat"/>
       </c:valAx>
       <c:valAx>
-        <c:axId val="83647230"/>
+        <c:axId val="14025734"/>
         <c:scaling>
           <c:orientation val="minMax"/>
         </c:scaling>
@@ -27065,7 +27108,7 @@
             </a:pPr>
           </a:p>
         </c:txPr>
-        <c:crossAx val="17073178"/>
+        <c:crossAx val="53877309"/>
         <c:crosses val="autoZero"/>
         <c:crossBetween val="midCat"/>
       </c:valAx>

</xml_diff>